<commit_message>
Fixed bug and updated manual
</commit_message>
<xml_diff>
--- a/User manual for UCIRes Security System.docx
+++ b/User manual for UCIRes Security System.docx
@@ -1,10 +1,24 @@
 
 <file path=word/document.xml><?xml version="1.0" encoding="utf-8"?>
-<w:document xmlns:wpc="http://schemas.microsoft.com/office/word/2010/wordprocessingCanvas" xmlns:mo="http://schemas.microsoft.com/office/mac/office/2008/main" xmlns:mc="http://schemas.openxmlformats.org/markup-compatibility/2006" xmlns:mv="urn:schemas-microsoft-com:mac:vml" xmlns:o="urn:schemas-microsoft-com:office:office" xmlns:r="http://schemas.openxmlformats.org/officeDocument/2006/relationships" xmlns:m="http://schemas.openxmlformats.org/officeDocument/2006/math" xmlns:v="urn:schemas-microsoft-com:vml" xmlns:wp14="http://schemas.microsoft.com/office/word/2010/wordprocessingDrawing" xmlns:wp="http://schemas.openxmlformats.org/drawingml/2006/wordprocessingDrawing" xmlns:w10="urn:schemas-microsoft-com:office:word" xmlns:w="http://schemas.openxmlformats.org/wordprocessingml/2006/main" xmlns:w14="http://schemas.microsoft.com/office/word/2010/wordml" xmlns:wpg="http://schemas.microsoft.com/office/word/2010/wordprocessingGroup" xmlns:wpi="http://schemas.microsoft.com/office/word/2010/wordprocessingInk" xmlns:wne="http://schemas.microsoft.com/office/word/2006/wordml" xmlns:wps="http://schemas.microsoft.com/office/word/2010/wordprocessingShape" mc:Ignorable="w14 wp14">
+<w:document xmlns:wpc="http://schemas.microsoft.com/office/word/2010/wordprocessingCanvas" xmlns:mc="http://schemas.openxmlformats.org/markup-compatibility/2006" xmlns:o="urn:schemas-microsoft-com:office:office" xmlns:r="http://schemas.openxmlformats.org/officeDocument/2006/relationships" xmlns:m="http://schemas.openxmlformats.org/officeDocument/2006/math" xmlns:v="urn:schemas-microsoft-com:vml" xmlns:wp14="http://schemas.microsoft.com/office/word/2010/wordprocessingDrawing" xmlns:wp="http://schemas.openxmlformats.org/drawingml/2006/wordprocessingDrawing" xmlns:w10="urn:schemas-microsoft-com:office:word" xmlns:w="http://schemas.openxmlformats.org/wordprocessingml/2006/main" xmlns:w14="http://schemas.microsoft.com/office/word/2010/wordml" xmlns:wpg="http://schemas.microsoft.com/office/word/2010/wordprocessingGroup" xmlns:wpi="http://schemas.microsoft.com/office/word/2010/wordprocessingInk" xmlns:wne="http://schemas.microsoft.com/office/word/2006/wordml" xmlns:wps="http://schemas.microsoft.com/office/word/2010/wordprocessingShape" mc:Ignorable="w14 wp14">
   <w:body>
     <w:p>
       <w:r>
-        <w:t>User manual for UCRes Security System</w:t>
+        <w:t xml:space="preserve">User manual for </w:t>
+      </w:r>
+      <w:proofErr w:type="spellStart"/>
+      <w:r>
+        <w:t>UCRes</w:t>
+      </w:r>
+      <w:proofErr w:type="spellEnd"/>
+      <w:r>
+        <w:t xml:space="preserve"> Security System</w:t>
+      </w:r>
+    </w:p>
+    <w:p/>
+    <w:p>
+      <w:r>
+        <w:t>System implemented in .NET 4.0</w:t>
       </w:r>
     </w:p>
     <w:p/>
@@ -20,9 +34,11 @@
       </w:r>
     </w:p>
     <w:p>
+      <w:proofErr w:type="gramStart"/>
       <w:r>
         <w:t>Supervisor Console, Security Console, and Card Reader Selector.</w:t>
       </w:r>
+      <w:proofErr w:type="gramEnd"/>
     </w:p>
     <w:p/>
     <w:p>
@@ -33,7 +49,23 @@
     <w:p/>
     <w:p>
       <w:r>
-        <w:t xml:space="preserve">The list of exisiting Card Readers is available on the left.  In the middle, the details of the currently selected card reader is shown.  To view the details for other card readers simply select them in the list. </w:t>
+        <w:t xml:space="preserve">The list of </w:t>
+      </w:r>
+      <w:proofErr w:type="spellStart"/>
+      <w:r>
+        <w:t>exisiting</w:t>
+      </w:r>
+      <w:proofErr w:type="spellEnd"/>
+      <w:r>
+        <w:t xml:space="preserve"> Card Readers is available on the left.  In the middle, the </w:t>
+      </w:r>
+      <w:proofErr w:type="gramStart"/>
+      <w:r>
+        <w:t>details of the currently selected card reader is</w:t>
+      </w:r>
+      <w:proofErr w:type="gramEnd"/>
+      <w:r>
+        <w:t xml:space="preserve"> shown.  To view the details for other card readers simply select them in the list. </w:t>
       </w:r>
       <w:r>
         <w:t xml:space="preserve"> </w:t>
@@ -84,7 +116,15 @@
     <w:p/>
     <w:p>
       <w:r>
-        <w:t>The bottom half of the Security Console is dedicated to the display of notifications.  On the left is a list of the recent events that were raised in reverse-chronological order.  The details of the selected event are displayed in a textbox on the right.   Events cannot be altered.</w:t>
+        <w:t xml:space="preserve">The bottom half of the Security Console is dedicated to the display of notifications.  On the left is a list of the recent events that were raised in reverse-chronological order. </w:t>
+      </w:r>
+      <w:r>
+        <w:t xml:space="preserve"> </w:t>
+      </w:r>
+      <w:bookmarkStart w:id="0" w:name="_GoBack"/>
+      <w:bookmarkEnd w:id="0"/>
+      <w:r>
+        <w:t>Events cannot be altered.</w:t>
       </w:r>
       <w:r>
         <w:t xml:space="preserve"> </w:t>
@@ -117,8 +157,6 @@
         <w:lastRenderedPageBreak/>
         <w:t xml:space="preserve">clicking “Close Door” within the timeout period an alarm will sound, an alert will be sent to the Security Console, and the card reader will be put into standby mode. </w:t>
       </w:r>
-      <w:bookmarkStart w:id="0" w:name="_GoBack"/>
-      <w:bookmarkEnd w:id="0"/>
     </w:p>
     <w:p/>
     <w:p>
@@ -174,7 +212,23 @@
         <w:t>Step 4 is the confirmation and print stage.  The full user name and group selections should be verified.</w:t>
       </w:r>
       <w:r>
-        <w:t xml:space="preserve">  This step also displays the generated User ID, generated Card ID, and PIN number.  If everything is correct, click Confirm and Print.  A message box will popup to say that the card is printing and the user was successfully saved. </w:t>
+        <w:t xml:space="preserve">  This step also displays the generated User ID, generated Card ID, and PIN number.  If everything is correct, click </w:t>
+      </w:r>
+      <w:proofErr w:type="gramStart"/>
+      <w:r>
+        <w:t>Confirm</w:t>
+      </w:r>
+      <w:proofErr w:type="gramEnd"/>
+      <w:r>
+        <w:t xml:space="preserve"> and Print.  A message box will </w:t>
+      </w:r>
+      <w:proofErr w:type="spellStart"/>
+      <w:r>
+        <w:t>popup</w:t>
+      </w:r>
+      <w:proofErr w:type="spellEnd"/>
+      <w:r>
+        <w:t xml:space="preserve"> to say that the card is printing and the user was successfully saved. </w:t>
       </w:r>
     </w:p>
     <w:p/>
@@ -207,7 +261,19 @@
     <w:p/>
     <w:p>
       <w:r>
-        <w:t xml:space="preserve">The left box is a list of the currently available door groups.  As the selection is changed the list of group members auto populates on the right. To edit the currently selected group, click “Edit Group” and a new section will appear on the right.  In this view the name of the group can be changed and every door in the system is could be selected for that group.  Click “Save” to persist the changes.  </w:t>
+        <w:t xml:space="preserve">The left box is a list of the currently available door groups.  As the selection is changed the list of group </w:t>
+      </w:r>
+      <w:proofErr w:type="gramStart"/>
+      <w:r>
+        <w:t>members</w:t>
+      </w:r>
+      <w:proofErr w:type="gramEnd"/>
+      <w:r>
+        <w:t xml:space="preserve"> auto populates on the right. To edit the currently selected group, click “Edit Group” and a new section will appear on the right.  In this </w:t>
+      </w:r>
+      <w:r>
+        <w:lastRenderedPageBreak/>
+        <w:t xml:space="preserve">view the name of the group can be changed and every door in the system is could be selected for that group.  Click “Save” to persist the changes.  </w:t>
       </w:r>
     </w:p>
     <w:p/>
@@ -242,7 +308,23 @@
     <w:p/>
     <w:p>
       <w:r>
-        <w:t xml:space="preserve">This tab simply shows a list of the card readers installed in the system.  The network address, door location, and other information is displayed for the currently selected card reader.  The time out values can be edited on the right.  Clicking “Save” will persist those values to the currently selected card reader. </w:t>
+        <w:t xml:space="preserve">This tab simply shows a list of the card readers installed in the system.  The network address, door location, and other information </w:t>
+      </w:r>
+      <w:proofErr w:type="gramStart"/>
+      <w:r>
+        <w:t>is</w:t>
+      </w:r>
+      <w:proofErr w:type="gramEnd"/>
+      <w:r>
+        <w:t xml:space="preserve"> displayed for the currently selected card reader.  The time out values can be edited on the right.  Clicking “Save” will </w:t>
+      </w:r>
+      <w:proofErr w:type="gramStart"/>
+      <w:r>
+        <w:t>persist</w:t>
+      </w:r>
+      <w:proofErr w:type="gramEnd"/>
+      <w:r>
+        <w:t xml:space="preserve"> those values to the currently selected card reader. </w:t>
       </w:r>
       <w:r>
         <w:t xml:space="preserve"> The default values are 10 seconds for each time out. </w:t>
@@ -260,7 +342,7 @@
 </file>
 
 <file path=word/endnotes.xml><?xml version="1.0" encoding="utf-8"?>
-<w:endnotes xmlns:wpc="http://schemas.microsoft.com/office/word/2010/wordprocessingCanvas" xmlns:mo="http://schemas.microsoft.com/office/mac/office/2008/main" xmlns:mc="http://schemas.openxmlformats.org/markup-compatibility/2006" xmlns:mv="urn:schemas-microsoft-com:mac:vml" xmlns:o="urn:schemas-microsoft-com:office:office" xmlns:r="http://schemas.openxmlformats.org/officeDocument/2006/relationships" xmlns:m="http://schemas.openxmlformats.org/officeDocument/2006/math" xmlns:v="urn:schemas-microsoft-com:vml" xmlns:wp14="http://schemas.microsoft.com/office/word/2010/wordprocessingDrawing" xmlns:wp="http://schemas.openxmlformats.org/drawingml/2006/wordprocessingDrawing" xmlns:w10="urn:schemas-microsoft-com:office:word" xmlns:w="http://schemas.openxmlformats.org/wordprocessingml/2006/main" xmlns:w14="http://schemas.microsoft.com/office/word/2010/wordml" xmlns:wpg="http://schemas.microsoft.com/office/word/2010/wordprocessingGroup" xmlns:wpi="http://schemas.microsoft.com/office/word/2010/wordprocessingInk" xmlns:wne="http://schemas.microsoft.com/office/word/2006/wordml" xmlns:wps="http://schemas.microsoft.com/office/word/2010/wordprocessingShape" mc:Ignorable="w14 wp14">
+<w:endnotes xmlns:wpc="http://schemas.microsoft.com/office/word/2010/wordprocessingCanvas" xmlns:mc="http://schemas.openxmlformats.org/markup-compatibility/2006" xmlns:o="urn:schemas-microsoft-com:office:office" xmlns:r="http://schemas.openxmlformats.org/officeDocument/2006/relationships" xmlns:m="http://schemas.openxmlformats.org/officeDocument/2006/math" xmlns:v="urn:schemas-microsoft-com:vml" xmlns:wp14="http://schemas.microsoft.com/office/word/2010/wordprocessingDrawing" xmlns:wp="http://schemas.openxmlformats.org/drawingml/2006/wordprocessingDrawing" xmlns:w10="urn:schemas-microsoft-com:office:word" xmlns:w="http://schemas.openxmlformats.org/wordprocessingml/2006/main" xmlns:w14="http://schemas.microsoft.com/office/word/2010/wordml" xmlns:wpg="http://schemas.microsoft.com/office/word/2010/wordprocessingGroup" xmlns:wpi="http://schemas.microsoft.com/office/word/2010/wordprocessingInk" xmlns:wne="http://schemas.microsoft.com/office/word/2006/wordml" xmlns:wps="http://schemas.microsoft.com/office/word/2010/wordprocessingShape" mc:Ignorable="w14 wp14">
   <w:endnote w:type="separator" w:id="-1">
     <w:p>
       <w:r>
@@ -279,7 +361,7 @@
 </file>
 
 <file path=word/footnotes.xml><?xml version="1.0" encoding="utf-8"?>
-<w:footnotes xmlns:wpc="http://schemas.microsoft.com/office/word/2010/wordprocessingCanvas" xmlns:mo="http://schemas.microsoft.com/office/mac/office/2008/main" xmlns:mc="http://schemas.openxmlformats.org/markup-compatibility/2006" xmlns:mv="urn:schemas-microsoft-com:mac:vml" xmlns:o="urn:schemas-microsoft-com:office:office" xmlns:r="http://schemas.openxmlformats.org/officeDocument/2006/relationships" xmlns:m="http://schemas.openxmlformats.org/officeDocument/2006/math" xmlns:v="urn:schemas-microsoft-com:vml" xmlns:wp14="http://schemas.microsoft.com/office/word/2010/wordprocessingDrawing" xmlns:wp="http://schemas.openxmlformats.org/drawingml/2006/wordprocessingDrawing" xmlns:w10="urn:schemas-microsoft-com:office:word" xmlns:w="http://schemas.openxmlformats.org/wordprocessingml/2006/main" xmlns:w14="http://schemas.microsoft.com/office/word/2010/wordml" xmlns:wpg="http://schemas.microsoft.com/office/word/2010/wordprocessingGroup" xmlns:wpi="http://schemas.microsoft.com/office/word/2010/wordprocessingInk" xmlns:wne="http://schemas.microsoft.com/office/word/2006/wordml" xmlns:wps="http://schemas.microsoft.com/office/word/2010/wordprocessingShape" mc:Ignorable="w14 wp14">
+<w:footnotes xmlns:wpc="http://schemas.microsoft.com/office/word/2010/wordprocessingCanvas" xmlns:mc="http://schemas.openxmlformats.org/markup-compatibility/2006" xmlns:o="urn:schemas-microsoft-com:office:office" xmlns:r="http://schemas.openxmlformats.org/officeDocument/2006/relationships" xmlns:m="http://schemas.openxmlformats.org/officeDocument/2006/math" xmlns:v="urn:schemas-microsoft-com:vml" xmlns:wp14="http://schemas.microsoft.com/office/word/2010/wordprocessingDrawing" xmlns:wp="http://schemas.openxmlformats.org/drawingml/2006/wordprocessingDrawing" xmlns:w10="urn:schemas-microsoft-com:office:word" xmlns:w="http://schemas.openxmlformats.org/wordprocessingml/2006/main" xmlns:w14="http://schemas.microsoft.com/office/word/2010/wordml" xmlns:wpg="http://schemas.microsoft.com/office/word/2010/wordprocessingGroup" xmlns:wpi="http://schemas.microsoft.com/office/word/2010/wordprocessingInk" xmlns:wne="http://schemas.microsoft.com/office/word/2006/wordml" xmlns:wps="http://schemas.microsoft.com/office/word/2010/wordprocessingShape" mc:Ignorable="w14 wp14">
   <w:footnote w:type="separator" w:id="-1">
     <w:p>
       <w:r>
@@ -298,7 +380,7 @@
 </file>
 
 <file path=word/header1.xml><?xml version="1.0" encoding="utf-8"?>
-<w:hdr xmlns:wpc="http://schemas.microsoft.com/office/word/2010/wordprocessingCanvas" xmlns:mo="http://schemas.microsoft.com/office/mac/office/2008/main" xmlns:mc="http://schemas.openxmlformats.org/markup-compatibility/2006" xmlns:mv="urn:schemas-microsoft-com:mac:vml" xmlns:o="urn:schemas-microsoft-com:office:office" xmlns:r="http://schemas.openxmlformats.org/officeDocument/2006/relationships" xmlns:m="http://schemas.openxmlformats.org/officeDocument/2006/math" xmlns:v="urn:schemas-microsoft-com:vml" xmlns:wp14="http://schemas.microsoft.com/office/word/2010/wordprocessingDrawing" xmlns:wp="http://schemas.openxmlformats.org/drawingml/2006/wordprocessingDrawing" xmlns:w10="urn:schemas-microsoft-com:office:word" xmlns:w="http://schemas.openxmlformats.org/wordprocessingml/2006/main" xmlns:w14="http://schemas.microsoft.com/office/word/2010/wordml" xmlns:wpg="http://schemas.microsoft.com/office/word/2010/wordprocessingGroup" xmlns:wpi="http://schemas.microsoft.com/office/word/2010/wordprocessingInk" xmlns:wne="http://schemas.microsoft.com/office/word/2006/wordml" xmlns:wps="http://schemas.microsoft.com/office/word/2010/wordprocessingShape" mc:Ignorable="w14 wp14">
+<w:hdr xmlns:wpc="http://schemas.microsoft.com/office/word/2010/wordprocessingCanvas" xmlns:mc="http://schemas.openxmlformats.org/markup-compatibility/2006" xmlns:o="urn:schemas-microsoft-com:office:office" xmlns:r="http://schemas.openxmlformats.org/officeDocument/2006/relationships" xmlns:m="http://schemas.openxmlformats.org/officeDocument/2006/math" xmlns:v="urn:schemas-microsoft-com:vml" xmlns:wp14="http://schemas.microsoft.com/office/word/2010/wordprocessingDrawing" xmlns:wp="http://schemas.openxmlformats.org/drawingml/2006/wordprocessingDrawing" xmlns:w10="urn:schemas-microsoft-com:office:word" xmlns:w="http://schemas.openxmlformats.org/wordprocessingml/2006/main" xmlns:w14="http://schemas.microsoft.com/office/word/2010/wordml" xmlns:wpg="http://schemas.microsoft.com/office/word/2010/wordprocessingGroup" xmlns:wpi="http://schemas.microsoft.com/office/word/2010/wordprocessingInk" xmlns:wne="http://schemas.microsoft.com/office/word/2006/wordml" xmlns:wps="http://schemas.microsoft.com/office/word/2010/wordprocessingShape" mc:Ignorable="w14 wp14">
   <w:p>
     <w:pPr>
       <w:pStyle w:val="Header"/>
@@ -330,7 +412,7 @@
     </w:rPrDefault>
     <w:pPrDefault/>
   </w:docDefaults>
-  <w:latentStyles w:defLockedState="0" w:defUIPriority="99" w:defSemiHidden="1" w:defUnhideWhenUsed="1" w:defQFormat="0" w:count="276">
+  <w:latentStyles w:defLockedState="0" w:defUIPriority="99" w:defSemiHidden="1" w:defUnhideWhenUsed="1" w:defQFormat="0" w:count="267">
     <w:lsdException w:name="Normal" w:semiHidden="0" w:uiPriority="0" w:unhideWhenUsed="0" w:qFormat="1"/>
     <w:lsdException w:name="heading 1" w:semiHidden="0" w:uiPriority="9" w:unhideWhenUsed="0" w:qFormat="1"/>
     <w:lsdException w:name="heading 2" w:uiPriority="9" w:qFormat="1"/>
@@ -546,7 +628,7 @@
 </file>
 
 <file path=word/stylesWithEffects.xml><?xml version="1.0" encoding="utf-8"?>
-<w:styles xmlns:wpc="http://schemas.microsoft.com/office/word/2010/wordprocessingCanvas" xmlns:mo="http://schemas.microsoft.com/office/mac/office/2008/main" xmlns:mc="http://schemas.openxmlformats.org/markup-compatibility/2006" xmlns:mv="urn:schemas-microsoft-com:mac:vml" xmlns:o="urn:schemas-microsoft-com:office:office" xmlns:r="http://schemas.openxmlformats.org/officeDocument/2006/relationships" xmlns:m="http://schemas.openxmlformats.org/officeDocument/2006/math" xmlns:v="urn:schemas-microsoft-com:vml" xmlns:wp14="http://schemas.microsoft.com/office/word/2010/wordprocessingDrawing" xmlns:wp="http://schemas.openxmlformats.org/drawingml/2006/wordprocessingDrawing" xmlns:w10="urn:schemas-microsoft-com:office:word" xmlns:w="http://schemas.openxmlformats.org/wordprocessingml/2006/main" xmlns:w14="http://schemas.microsoft.com/office/word/2010/wordml" xmlns:wpg="http://schemas.microsoft.com/office/word/2010/wordprocessingGroup" xmlns:wpi="http://schemas.microsoft.com/office/word/2010/wordprocessingInk" xmlns:wne="http://schemas.microsoft.com/office/word/2006/wordml" xmlns:wps="http://schemas.microsoft.com/office/word/2010/wordprocessingShape" mc:Ignorable="w14 wp14">
+<w:styles xmlns:wpc="http://schemas.microsoft.com/office/word/2010/wordprocessingCanvas" xmlns:mc="http://schemas.openxmlformats.org/markup-compatibility/2006" xmlns:o="urn:schemas-microsoft-com:office:office" xmlns:r="http://schemas.openxmlformats.org/officeDocument/2006/relationships" xmlns:m="http://schemas.openxmlformats.org/officeDocument/2006/math" xmlns:v="urn:schemas-microsoft-com:vml" xmlns:wp14="http://schemas.microsoft.com/office/word/2010/wordprocessingDrawing" xmlns:wp="http://schemas.openxmlformats.org/drawingml/2006/wordprocessingDrawing" xmlns:w10="urn:schemas-microsoft-com:office:word" xmlns:w="http://schemas.openxmlformats.org/wordprocessingml/2006/main" xmlns:w14="http://schemas.microsoft.com/office/word/2010/wordml" xmlns:wpg="http://schemas.microsoft.com/office/word/2010/wordprocessingGroup" xmlns:wpi="http://schemas.microsoft.com/office/word/2010/wordprocessingInk" xmlns:wne="http://schemas.microsoft.com/office/word/2006/wordml" xmlns:wps="http://schemas.microsoft.com/office/word/2010/wordprocessingShape" mc:Ignorable="w14 wp14">
   <w:docDefaults>
     <w:rPrDefault>
       <w:rPr>
@@ -558,7 +640,7 @@
     </w:rPrDefault>
     <w:pPrDefault/>
   </w:docDefaults>
-  <w:latentStyles w:defLockedState="0" w:defUIPriority="99" w:defSemiHidden="1" w:defUnhideWhenUsed="1" w:defQFormat="0" w:count="276">
+  <w:latentStyles w:defLockedState="0" w:defUIPriority="99" w:defSemiHidden="1" w:defUnhideWhenUsed="1" w:defQFormat="0" w:count="267">
     <w:lsdException w:name="Normal" w:semiHidden="0" w:uiPriority="0" w:unhideWhenUsed="0" w:qFormat="1"/>
     <w:lsdException w:name="heading 1" w:semiHidden="0" w:uiPriority="9" w:unhideWhenUsed="0" w:qFormat="1"/>
     <w:lsdException w:name="heading 2" w:uiPriority="9" w:qFormat="1"/>

</xml_diff>